<commit_message>
chenged project report && added multiple keys
</commit_message>
<xml_diff>
--- a/report/acknowledgement.docx
+++ b/report/acknowledgement.docx
@@ -55,12 +55,17 @@
         <w:rPr>
           <w:rFonts w:ascii="Times New Roman" w:hAnsi="Times New Roman" w:cs="Times New Roman"/>
           <w:iCs/>
-        </w:rPr>
-      </w:pPr>
-      <w:r>
-        <w:rPr>
-          <w:rFonts w:ascii="Times New Roman" w:hAnsi="Times New Roman" w:cs="Times New Roman"/>
-          <w:iCs/>
+          <w:sz w:val="24"/>
+          <w:szCs w:val="24"/>
+        </w:rPr>
+      </w:pPr>
+      <w:bookmarkStart w:id="0" w:name="_GoBack"/>
+      <w:r>
+        <w:rPr>
+          <w:rFonts w:ascii="Times New Roman" w:hAnsi="Times New Roman" w:cs="Times New Roman"/>
+          <w:iCs/>
+          <w:sz w:val="24"/>
+          <w:szCs w:val="24"/>
         </w:rPr>
         <w:t xml:space="preserve"> </w:t>
       </w:r>
@@ -72,12 +77,16 @@
         <w:rPr>
           <w:rFonts w:ascii="Times New Roman" w:hAnsi="Times New Roman" w:cs="Times New Roman"/>
           <w:iCs/>
-        </w:rPr>
-      </w:pPr>
-      <w:r>
-        <w:rPr>
-          <w:rFonts w:ascii="Times New Roman" w:hAnsi="Times New Roman" w:cs="Times New Roman"/>
-          <w:iCs/>
+          <w:sz w:val="24"/>
+          <w:szCs w:val="24"/>
+        </w:rPr>
+      </w:pPr>
+      <w:r>
+        <w:rPr>
+          <w:rFonts w:ascii="Times New Roman" w:hAnsi="Times New Roman" w:cs="Times New Roman"/>
+          <w:iCs/>
+          <w:sz w:val="24"/>
+          <w:szCs w:val="24"/>
         </w:rPr>
         <w:t xml:space="preserve">We would like to thank the college management and express our gratitude to </w:t>
       </w:r>
@@ -87,6 +96,8 @@
           <w:rFonts w:ascii="Times New Roman" w:hAnsi="Times New Roman" w:cs="Times New Roman"/>
           <w:b/>
           <w:iCs/>
+          <w:sz w:val="24"/>
+          <w:szCs w:val="24"/>
         </w:rPr>
         <w:t>Dr.</w:t>
       </w:r>
@@ -96,6 +107,8 @@
           <w:rFonts w:ascii="Times New Roman" w:hAnsi="Times New Roman" w:cs="Times New Roman"/>
           <w:b/>
           <w:iCs/>
+          <w:sz w:val="24"/>
+          <w:szCs w:val="24"/>
         </w:rPr>
         <w:t xml:space="preserve"> J Surya Prasad</w:t>
       </w:r>
@@ -103,6 +116,8 @@
         <w:rPr>
           <w:rFonts w:ascii="Times New Roman" w:hAnsi="Times New Roman" w:cs="Times New Roman"/>
           <w:iCs/>
+          <w:sz w:val="24"/>
+          <w:szCs w:val="24"/>
         </w:rPr>
         <w:t xml:space="preserve">, </w:t>
       </w:r>
@@ -111,6 +126,8 @@
           <w:rFonts w:ascii="Times New Roman" w:hAnsi="Times New Roman" w:cs="Times New Roman"/>
           <w:b/>
           <w:iCs/>
+          <w:sz w:val="24"/>
+          <w:szCs w:val="24"/>
         </w:rPr>
         <w:t>Director/Principal</w:t>
       </w:r>
@@ -118,6 +135,8 @@
         <w:rPr>
           <w:rFonts w:ascii="Times New Roman" w:hAnsi="Times New Roman" w:cs="Times New Roman"/>
           <w:iCs/>
+          <w:sz w:val="24"/>
+          <w:szCs w:val="24"/>
         </w:rPr>
         <w:t xml:space="preserve"> of PESIT (BSC) have given me the opportunity for the completion of this project. </w:t>
       </w:r>
@@ -129,12 +148,16 @@
         <w:rPr>
           <w:rFonts w:ascii="Times New Roman" w:hAnsi="Times New Roman" w:cs="Times New Roman"/>
           <w:iCs/>
-        </w:rPr>
-      </w:pPr>
-      <w:r>
-        <w:rPr>
-          <w:rFonts w:ascii="Times New Roman" w:hAnsi="Times New Roman" w:cs="Times New Roman"/>
-          <w:iCs/>
+          <w:sz w:val="24"/>
+          <w:szCs w:val="24"/>
+        </w:rPr>
+      </w:pPr>
+      <w:r>
+        <w:rPr>
+          <w:rFonts w:ascii="Times New Roman" w:hAnsi="Times New Roman" w:cs="Times New Roman"/>
+          <w:iCs/>
+          <w:sz w:val="24"/>
+          <w:szCs w:val="24"/>
         </w:rPr>
         <w:t xml:space="preserve"> </w:t>
       </w:r>
@@ -146,12 +169,16 @@
         <w:rPr>
           <w:rFonts w:ascii="Times New Roman" w:hAnsi="Times New Roman" w:cs="Times New Roman"/>
           <w:iCs/>
-        </w:rPr>
-      </w:pPr>
-      <w:r>
-        <w:rPr>
-          <w:rFonts w:ascii="Times New Roman" w:hAnsi="Times New Roman" w:cs="Times New Roman"/>
-          <w:iCs/>
+          <w:sz w:val="24"/>
+          <w:szCs w:val="24"/>
+        </w:rPr>
+      </w:pPr>
+      <w:r>
+        <w:rPr>
+          <w:rFonts w:ascii="Times New Roman" w:hAnsi="Times New Roman" w:cs="Times New Roman"/>
+          <w:iCs/>
+          <w:sz w:val="24"/>
+          <w:szCs w:val="24"/>
         </w:rPr>
         <w:t xml:space="preserve">We would like to thank </w:t>
       </w:r>
@@ -160,6 +187,8 @@
           <w:rFonts w:ascii="Times New Roman" w:hAnsi="Times New Roman" w:cs="Times New Roman"/>
           <w:b/>
           <w:iCs/>
+          <w:sz w:val="24"/>
+          <w:szCs w:val="24"/>
         </w:rPr>
         <w:t>Mr. Sandesh B J</w:t>
       </w:r>
@@ -167,6 +196,8 @@
         <w:rPr>
           <w:rFonts w:ascii="Times New Roman" w:hAnsi="Times New Roman" w:cs="Times New Roman"/>
           <w:iCs/>
+          <w:sz w:val="24"/>
+          <w:szCs w:val="24"/>
         </w:rPr>
         <w:t xml:space="preserve">, </w:t>
       </w:r>
@@ -175,6 +206,8 @@
           <w:rFonts w:ascii="Times New Roman" w:hAnsi="Times New Roman" w:cs="Times New Roman"/>
           <w:b/>
           <w:iCs/>
+          <w:sz w:val="24"/>
+          <w:szCs w:val="24"/>
         </w:rPr>
         <w:t>Head of Department</w:t>
       </w:r>
@@ -182,6 +215,8 @@
         <w:rPr>
           <w:rFonts w:ascii="Times New Roman" w:hAnsi="Times New Roman" w:cs="Times New Roman"/>
           <w:iCs/>
+          <w:sz w:val="24"/>
+          <w:szCs w:val="24"/>
         </w:rPr>
         <w:t xml:space="preserve"> Computer Science and Engineering, PESIT (BSC) for giving us the support and encouragement that was necessary for the completion of this report. </w:t>
       </w:r>
@@ -193,12 +228,16 @@
         <w:rPr>
           <w:rFonts w:ascii="Times New Roman" w:hAnsi="Times New Roman" w:cs="Times New Roman"/>
           <w:iCs/>
-        </w:rPr>
-      </w:pPr>
-      <w:r>
-        <w:rPr>
-          <w:rFonts w:ascii="Times New Roman" w:hAnsi="Times New Roman" w:cs="Times New Roman"/>
-          <w:iCs/>
+          <w:sz w:val="24"/>
+          <w:szCs w:val="24"/>
+        </w:rPr>
+      </w:pPr>
+      <w:r>
+        <w:rPr>
+          <w:rFonts w:ascii="Times New Roman" w:hAnsi="Times New Roman" w:cs="Times New Roman"/>
+          <w:iCs/>
+          <w:sz w:val="24"/>
+          <w:szCs w:val="24"/>
         </w:rPr>
         <w:t xml:space="preserve"> </w:t>
       </w:r>
@@ -210,108 +249,115 @@
         <w:rPr>
           <w:rFonts w:ascii="Times New Roman" w:hAnsi="Times New Roman" w:cs="Times New Roman"/>
           <w:iCs/>
-        </w:rPr>
-      </w:pPr>
-      <w:r>
-        <w:rPr>
-          <w:rFonts w:ascii="Times New Roman" w:hAnsi="Times New Roman" w:cs="Times New Roman"/>
-          <w:iCs/>
+          <w:sz w:val="24"/>
+          <w:szCs w:val="24"/>
+        </w:rPr>
+      </w:pPr>
+      <w:r>
+        <w:rPr>
+          <w:rFonts w:ascii="Times New Roman" w:hAnsi="Times New Roman" w:cs="Times New Roman"/>
+          <w:iCs/>
+          <w:sz w:val="24"/>
+          <w:szCs w:val="24"/>
         </w:rPr>
         <w:t xml:space="preserve">We would like to thank our project guides </w:t>
       </w:r>
-      <w:proofErr w:type="spellStart"/>
       <w:r>
         <w:rPr>
           <w:rFonts w:ascii="Times New Roman" w:hAnsi="Times New Roman" w:cs="Times New Roman"/>
           <w:b/>
           <w:iCs/>
-        </w:rPr>
-        <w:t>Dr.</w:t>
-      </w:r>
-      <w:proofErr w:type="spellEnd"/>
+          <w:sz w:val="24"/>
+          <w:szCs w:val="24"/>
+        </w:rPr>
+        <w:t>Sudeepa Roy Dey</w:t>
+      </w:r>
+      <w:r>
+        <w:rPr>
+          <w:rFonts w:ascii="Times New Roman" w:hAnsi="Times New Roman" w:cs="Times New Roman"/>
+          <w:iCs/>
+          <w:sz w:val="24"/>
+          <w:szCs w:val="24"/>
+        </w:rPr>
+        <w:t xml:space="preserve">, </w:t>
+      </w:r>
       <w:r>
         <w:rPr>
           <w:rFonts w:ascii="Times New Roman" w:hAnsi="Times New Roman" w:cs="Times New Roman"/>
           <w:b/>
           <w:iCs/>
-        </w:rPr>
-        <w:t xml:space="preserve"> Sarasvat</w:t>
+          <w:sz w:val="24"/>
+          <w:szCs w:val="24"/>
+        </w:rPr>
+        <w:t>Ass</w:t>
       </w:r>
       <w:r>
         <w:rPr>
           <w:rFonts w:ascii="Times New Roman" w:hAnsi="Times New Roman" w:cs="Times New Roman"/>
           <w:b/>
           <w:iCs/>
-        </w:rPr>
-        <w:t>h</w:t>
+          <w:sz w:val="24"/>
+          <w:szCs w:val="24"/>
+        </w:rPr>
+        <w:t>istant</w:t>
       </w:r>
       <w:r>
         <w:rPr>
           <w:rFonts w:ascii="Times New Roman" w:hAnsi="Times New Roman" w:cs="Times New Roman"/>
           <w:b/>
           <w:iCs/>
-        </w:rPr>
-        <w:t>i V</w:t>
-      </w:r>
-      <w:r>
-        <w:rPr>
-          <w:rFonts w:ascii="Times New Roman" w:hAnsi="Times New Roman" w:cs="Times New Roman"/>
-          <w:iCs/>
-        </w:rPr>
-        <w:t xml:space="preserve">, </w:t>
+          <w:sz w:val="24"/>
+          <w:szCs w:val="24"/>
+        </w:rPr>
+        <w:t xml:space="preserve"> Professor</w:t>
+      </w:r>
+      <w:r>
+        <w:rPr>
+          <w:rFonts w:ascii="Times New Roman" w:hAnsi="Times New Roman" w:cs="Times New Roman"/>
+          <w:iCs/>
+          <w:sz w:val="24"/>
+          <w:szCs w:val="24"/>
+        </w:rPr>
+        <w:t xml:space="preserve"> and </w:t>
       </w:r>
       <w:r>
         <w:rPr>
           <w:rFonts w:ascii="Times New Roman" w:hAnsi="Times New Roman" w:cs="Times New Roman"/>
           <w:b/>
           <w:iCs/>
-        </w:rPr>
-        <w:t>Associate Professor</w:t>
-      </w:r>
-      <w:r>
-        <w:rPr>
-          <w:rFonts w:ascii="Times New Roman" w:hAnsi="Times New Roman" w:cs="Times New Roman"/>
-          <w:iCs/>
-        </w:rPr>
-        <w:t xml:space="preserve"> and </w:t>
+          <w:sz w:val="24"/>
+          <w:szCs w:val="24"/>
+          <w:lang w:val="en-US"/>
+        </w:rPr>
+        <w:t xml:space="preserve">Neeta A Jacob, </w:t>
       </w:r>
       <w:r>
         <w:rPr>
           <w:rFonts w:ascii="Times New Roman" w:hAnsi="Times New Roman" w:cs="Times New Roman"/>
           <w:b/>
           <w:iCs/>
-          <w:lang w:val="en-US"/>
-        </w:rPr>
-        <w:t>Mr. KSV Krishna Srikanth</w:t>
-      </w:r>
-      <w:r>
-        <w:rPr>
-          <w:rFonts w:ascii="Times New Roman" w:hAnsi="Times New Roman" w:cs="Times New Roman"/>
-          <w:iCs/>
-        </w:rPr>
-        <w:t xml:space="preserve">, </w:t>
+          <w:sz w:val="24"/>
+          <w:szCs w:val="24"/>
+        </w:rPr>
+        <w:t>Ass</w:t>
       </w:r>
       <w:r>
         <w:rPr>
           <w:rFonts w:ascii="Times New Roman" w:hAnsi="Times New Roman" w:cs="Times New Roman"/>
           <w:b/>
           <w:iCs/>
-        </w:rPr>
-        <w:t>Ass</w:t>
+          <w:sz w:val="24"/>
+          <w:szCs w:val="24"/>
+        </w:rPr>
+        <w:t>istant</w:t>
       </w:r>
       <w:r>
         <w:rPr>
           <w:rFonts w:ascii="Times New Roman" w:hAnsi="Times New Roman" w:cs="Times New Roman"/>
           <w:b/>
           <w:iCs/>
-        </w:rPr>
-        <w:t>istant</w:t>
-      </w:r>
-      <w:r>
-        <w:rPr>
-          <w:rFonts w:ascii="Times New Roman" w:hAnsi="Times New Roman" w:cs="Times New Roman"/>
-          <w:b/>
-          <w:iCs/>
+          <w:sz w:val="24"/>
+          <w:szCs w:val="24"/>
         </w:rPr>
         <w:t xml:space="preserve"> Professor</w:t>
       </w:r>
@@ -319,6 +365,8 @@
         <w:rPr>
           <w:rFonts w:ascii="Times New Roman" w:hAnsi="Times New Roman" w:cs="Times New Roman"/>
           <w:iCs/>
+          <w:sz w:val="24"/>
+          <w:szCs w:val="24"/>
         </w:rPr>
         <w:t xml:space="preserve"> for providing us the required assistance, encouragement and constant support which was of a great help to complete this project successfully. </w:t>
       </w:r>
@@ -330,12 +378,16 @@
         <w:rPr>
           <w:rFonts w:ascii="Times New Roman" w:hAnsi="Times New Roman" w:cs="Times New Roman"/>
           <w:iCs/>
-        </w:rPr>
-      </w:pPr>
-      <w:r>
-        <w:rPr>
-          <w:rFonts w:ascii="Times New Roman" w:hAnsi="Times New Roman" w:cs="Times New Roman"/>
-          <w:iCs/>
+          <w:sz w:val="24"/>
+          <w:szCs w:val="24"/>
+        </w:rPr>
+      </w:pPr>
+      <w:r>
+        <w:rPr>
+          <w:rFonts w:ascii="Times New Roman" w:hAnsi="Times New Roman" w:cs="Times New Roman"/>
+          <w:iCs/>
+          <w:sz w:val="24"/>
+          <w:szCs w:val="24"/>
         </w:rPr>
         <w:t xml:space="preserve"> </w:t>
       </w:r>
@@ -347,6 +399,8 @@
         <w:rPr>
           <w:rFonts w:ascii="Times New Roman" w:hAnsi="Times New Roman" w:cs="Times New Roman"/>
           <w:iCs/>
+          <w:sz w:val="24"/>
+          <w:szCs w:val="24"/>
           <w:lang w:val="fr-FR"/>
         </w:rPr>
       </w:pPr>
@@ -354,6 +408,8 @@
         <w:rPr>
           <w:rFonts w:ascii="Times New Roman" w:hAnsi="Times New Roman" w:cs="Times New Roman"/>
           <w:iCs/>
+          <w:sz w:val="24"/>
+          <w:szCs w:val="24"/>
         </w:rPr>
         <w:t>Last but not least</w:t>
       </w:r>
@@ -361,6 +417,8 @@
         <w:rPr>
           <w:rFonts w:ascii="Times New Roman" w:hAnsi="Times New Roman" w:cs="Times New Roman"/>
           <w:iCs/>
+          <w:sz w:val="24"/>
+          <w:szCs w:val="24"/>
         </w:rPr>
         <w:t>,</w:t>
       </w:r>
@@ -368,9 +426,23 @@
         <w:rPr>
           <w:rFonts w:ascii="Times New Roman" w:hAnsi="Times New Roman" w:cs="Times New Roman"/>
           <w:iCs/>
+          <w:sz w:val="24"/>
+          <w:szCs w:val="24"/>
         </w:rPr>
         <w:t xml:space="preserve"> the project would not have been a success without the support of our parents and friends.</w:t>
       </w:r>
+    </w:p>
+    <w:bookmarkEnd w:id="0"/>
+    <w:p>
+      <w:pPr>
+        <w:spacing w:line="360" w:lineRule="auto"/>
+        <w:rPr>
+          <w:rFonts w:ascii="Times New Roman" w:hAnsi="Times New Roman" w:cs="Times New Roman"/>
+          <w:i/>
+          <w:iCs/>
+          <w:lang w:val="fr-FR"/>
+        </w:rPr>
+      </w:pPr>
     </w:p>
     <w:p>
       <w:pPr>
@@ -388,9 +460,8 @@
         <w:spacing w:line="360" w:lineRule="auto"/>
         <w:rPr>
           <w:rFonts w:ascii="Times New Roman" w:hAnsi="Times New Roman" w:cs="Times New Roman"/>
-          <w:i/>
-          <w:iCs/>
-          <w:lang w:val="fr-FR"/>
+          <w:iCs/>
+          <w:lang w:val="en-US"/>
         </w:rPr>
       </w:pPr>
     </w:p>
@@ -399,54 +470,54 @@
         <w:spacing w:line="360" w:lineRule="auto"/>
         <w:rPr>
           <w:rFonts w:ascii="Times New Roman" w:hAnsi="Times New Roman" w:cs="Times New Roman"/>
+          <w:b/>
+          <w:i/>
           <w:iCs/>
           <w:lang w:val="en-US"/>
         </w:rPr>
       </w:pPr>
+      <w:r>
+        <w:rPr>
+          <w:rFonts w:ascii="Times New Roman" w:hAnsi="Times New Roman" w:cs="Times New Roman"/>
+          <w:b/>
+          <w:i/>
+          <w:iCs/>
+          <w:lang w:val="en-US"/>
+        </w:rPr>
+        <w:t xml:space="preserve">    </w:t>
+      </w:r>
+      <w:r>
+        <w:rPr>
+          <w:rFonts w:ascii="Times New Roman" w:hAnsi="Times New Roman" w:cs="Times New Roman"/>
+          <w:b/>
+          <w:i/>
+          <w:iCs/>
+          <w:lang w:val="en-US"/>
+        </w:rPr>
+        <w:tab/>
+        <w:t xml:space="preserve">     </w:t>
+      </w:r>
+      <w:r>
+        <w:rPr>
+          <w:rFonts w:ascii="Times New Roman" w:hAnsi="Times New Roman" w:cs="Times New Roman"/>
+          <w:b/>
+          <w:i/>
+          <w:iCs/>
+          <w:lang w:val="en-US"/>
+        </w:rPr>
+        <w:tab/>
+        <w:t xml:space="preserve">                                           </w:t>
+      </w:r>
     </w:p>
     <w:p>
       <w:pPr>
         <w:spacing w:line="360" w:lineRule="auto"/>
         <w:rPr>
           <w:rFonts w:ascii="Times New Roman" w:hAnsi="Times New Roman" w:cs="Times New Roman"/>
-          <w:b/>
-          <w:i/>
           <w:iCs/>
           <w:lang w:val="en-US"/>
         </w:rPr>
       </w:pPr>
-      <w:r>
-        <w:rPr>
-          <w:rFonts w:ascii="Times New Roman" w:hAnsi="Times New Roman" w:cs="Times New Roman"/>
-          <w:b/>
-          <w:i/>
-          <w:iCs/>
-          <w:lang w:val="en-US"/>
-        </w:rPr>
-        <w:t xml:space="preserve">    </w:t>
-      </w:r>
-      <w:r>
-        <w:rPr>
-          <w:rFonts w:ascii="Times New Roman" w:hAnsi="Times New Roman" w:cs="Times New Roman"/>
-          <w:b/>
-          <w:i/>
-          <w:iCs/>
-          <w:lang w:val="en-US"/>
-        </w:rPr>
-        <w:tab/>
-        <w:t xml:space="preserve">     </w:t>
-      </w:r>
-      <w:r>
-        <w:rPr>
-          <w:rFonts w:ascii="Times New Roman" w:hAnsi="Times New Roman" w:cs="Times New Roman"/>
-          <w:b/>
-          <w:i/>
-          <w:iCs/>
-          <w:lang w:val="en-US"/>
-        </w:rPr>
-        <w:tab/>
-        <w:t xml:space="preserve">                                           </w:t>
-      </w:r>
     </w:p>
     <w:p>
       <w:pPr>
@@ -491,32 +562,37 @@
     <w:p>
       <w:pPr>
         <w:spacing w:line="360" w:lineRule="auto"/>
-        <w:rPr>
-          <w:rFonts w:ascii="Times New Roman" w:hAnsi="Times New Roman" w:cs="Times New Roman"/>
-          <w:iCs/>
-          <w:lang w:val="en-US"/>
-        </w:rPr>
-      </w:pPr>
+        <w:jc w:val="center"/>
+        <w:rPr>
+          <w:rFonts w:ascii="Times New Roman" w:hAnsi="Times New Roman" w:cs="Times New Roman"/>
+          <w:b/>
+          <w:iCs/>
+        </w:rPr>
+      </w:pPr>
+      <w:r>
+        <w:rPr>
+          <w:rFonts w:ascii="Times New Roman" w:hAnsi="Times New Roman" w:cs="Times New Roman"/>
+          <w:b/>
+          <w:iCs/>
+          <w:sz w:val="32"/>
+        </w:rPr>
+        <w:t>ABSTRACT</w:t>
+      </w:r>
     </w:p>
     <w:p>
       <w:pPr>
         <w:spacing w:line="360" w:lineRule="auto"/>
-        <w:jc w:val="center"/>
-        <w:rPr>
-          <w:rFonts w:ascii="Times New Roman" w:hAnsi="Times New Roman" w:cs="Times New Roman"/>
-          <w:b/>
-          <w:iCs/>
-        </w:rPr>
-      </w:pPr>
-      <w:r>
-        <w:rPr>
-          <w:rFonts w:ascii="Times New Roman" w:hAnsi="Times New Roman" w:cs="Times New Roman"/>
-          <w:b/>
-          <w:iCs/>
-          <w:sz w:val="32"/>
-        </w:rPr>
-        <w:lastRenderedPageBreak/>
-        <w:t>ABSTRACT</w:t>
+        <w:rPr>
+          <w:rFonts w:ascii="Times New Roman" w:hAnsi="Times New Roman" w:cs="Times New Roman"/>
+          <w:iCs/>
+        </w:rPr>
+      </w:pPr>
+      <w:r>
+        <w:rPr>
+          <w:rFonts w:ascii="Times New Roman" w:hAnsi="Times New Roman" w:cs="Times New Roman"/>
+          <w:iCs/>
+        </w:rPr>
+        <w:t xml:space="preserve"> </w:t>
       </w:r>
     </w:p>
     <w:p>
@@ -527,27 +603,243 @@
           <w:iCs/>
         </w:rPr>
       </w:pPr>
-      <w:r>
-        <w:rPr>
-          <w:rFonts w:ascii="Times New Roman" w:hAnsi="Times New Roman" w:cs="Times New Roman"/>
-          <w:iCs/>
-        </w:rPr>
-        <w:t xml:space="preserve"> </w:t>
-      </w:r>
     </w:p>
     <w:p>
       <w:pPr>
         <w:spacing w:line="360" w:lineRule="auto"/>
-        <w:rPr>
-          <w:rFonts w:ascii="Times New Roman" w:hAnsi="Times New Roman" w:cs="Times New Roman"/>
-          <w:iCs/>
-        </w:rPr>
-      </w:pPr>
+        <w:jc w:val="both"/>
+        <w:rPr>
+          <w:rFonts w:ascii="Times New Roman" w:hAnsi="Times New Roman" w:cs="Times New Roman"/>
+          <w:iCs/>
+          <w:sz w:val="24"/>
+          <w:szCs w:val="24"/>
+          <w:lang w:val="en-US"/>
+        </w:rPr>
+      </w:pPr>
+      <w:r>
+        <w:rPr>
+          <w:rFonts w:ascii="Times New Roman" w:hAnsi="Times New Roman" w:cs="Times New Roman"/>
+          <w:iCs/>
+          <w:sz w:val="24"/>
+          <w:szCs w:val="24"/>
+        </w:rPr>
+        <w:t>Lock and Key</w:t>
+      </w:r>
+      <w:r>
+        <w:rPr>
+          <w:rFonts w:ascii="Times New Roman" w:hAnsi="Times New Roman" w:cs="Times New Roman"/>
+          <w:iCs/>
+          <w:sz w:val="24"/>
+          <w:szCs w:val="24"/>
+        </w:rPr>
+        <w:t xml:space="preserve"> is a</w:t>
+      </w:r>
+      <w:r>
+        <w:rPr>
+          <w:rFonts w:ascii="Times New Roman" w:hAnsi="Times New Roman" w:cs="Times New Roman"/>
+          <w:iCs/>
+          <w:sz w:val="24"/>
+          <w:szCs w:val="24"/>
+        </w:rPr>
+        <w:t>n interactive</w:t>
+      </w:r>
+      <w:r>
+        <w:rPr>
+          <w:rFonts w:ascii="Times New Roman" w:hAnsi="Times New Roman" w:cs="Times New Roman"/>
+          <w:iCs/>
+          <w:sz w:val="24"/>
+          <w:szCs w:val="24"/>
+        </w:rPr>
+        <w:t xml:space="preserve"> 3D game demonstrating the different types of transforms once can perform for construction of 3D models and animations inside OpenGL.</w:t>
+      </w:r>
+      <w:r>
+        <w:rPr>
+          <w:rFonts w:ascii="Times New Roman" w:hAnsi="Times New Roman" w:cs="Times New Roman"/>
+          <w:iCs/>
+          <w:sz w:val="24"/>
+          <w:szCs w:val="24"/>
+        </w:rPr>
+        <w:t xml:space="preserve"> </w:t>
+      </w:r>
+      <w:r>
+        <w:rPr>
+          <w:rFonts w:ascii="Times New Roman" w:hAnsi="Times New Roman" w:cs="Times New Roman"/>
+          <w:iCs/>
+          <w:sz w:val="24"/>
+          <w:szCs w:val="24"/>
+        </w:rPr>
+        <w:t>Lock and Key</w:t>
+      </w:r>
+      <w:r>
+        <w:rPr>
+          <w:rFonts w:ascii="Times New Roman" w:hAnsi="Times New Roman" w:cs="Times New Roman"/>
+          <w:iCs/>
+          <w:sz w:val="24"/>
+          <w:szCs w:val="24"/>
+        </w:rPr>
+        <w:t xml:space="preserve"> consists of </w:t>
+      </w:r>
+      <w:r>
+        <w:rPr>
+          <w:rFonts w:ascii="Times New Roman" w:hAnsi="Times New Roman" w:cs="Times New Roman"/>
+          <w:iCs/>
+          <w:sz w:val="24"/>
+          <w:szCs w:val="24"/>
+        </w:rPr>
+        <w:t>two types of locks, a padlock and a pattern lock</w:t>
+      </w:r>
+      <w:r>
+        <w:rPr>
+          <w:rFonts w:ascii="Times New Roman" w:hAnsi="Times New Roman" w:cs="Times New Roman"/>
+          <w:iCs/>
+          <w:sz w:val="24"/>
+          <w:szCs w:val="24"/>
+        </w:rPr>
+        <w:t xml:space="preserve">. </w:t>
+      </w:r>
+      <w:r>
+        <w:rPr>
+          <w:rFonts w:ascii="Times New Roman" w:hAnsi="Times New Roman" w:cs="Times New Roman"/>
+          <w:iCs/>
+          <w:sz w:val="24"/>
+          <w:szCs w:val="24"/>
+        </w:rPr>
+        <w:t>The padlock consists of 3D</w:t>
+      </w:r>
+      <w:r>
+        <w:rPr>
+          <w:rFonts w:ascii="Times New Roman" w:hAnsi="Times New Roman" w:cs="Times New Roman"/>
+          <w:iCs/>
+          <w:sz w:val="24"/>
+          <w:szCs w:val="24"/>
+        </w:rPr>
+        <w:t xml:space="preserve"> models </w:t>
+      </w:r>
+      <w:r>
+        <w:rPr>
+          <w:rFonts w:ascii="Times New Roman" w:hAnsi="Times New Roman" w:cs="Times New Roman"/>
+          <w:iCs/>
+          <w:sz w:val="24"/>
+          <w:szCs w:val="24"/>
+        </w:rPr>
+        <w:t xml:space="preserve">of a </w:t>
+      </w:r>
+      <w:r>
+        <w:rPr>
+          <w:rFonts w:ascii="Times New Roman" w:hAnsi="Times New Roman" w:cs="Times New Roman"/>
+          <w:iCs/>
+          <w:sz w:val="24"/>
+          <w:szCs w:val="24"/>
+        </w:rPr>
+        <w:t>lock and</w:t>
+      </w:r>
+      <w:r>
+        <w:rPr>
+          <w:rFonts w:ascii="Times New Roman" w:hAnsi="Times New Roman" w:cs="Times New Roman"/>
+          <w:iCs/>
+          <w:sz w:val="24"/>
+          <w:szCs w:val="24"/>
+        </w:rPr>
+        <w:t xml:space="preserve"> multiple</w:t>
+      </w:r>
+      <w:r>
+        <w:rPr>
+          <w:rFonts w:ascii="Times New Roman" w:hAnsi="Times New Roman" w:cs="Times New Roman"/>
+          <w:iCs/>
+          <w:sz w:val="24"/>
+          <w:szCs w:val="24"/>
+        </w:rPr>
+        <w:t xml:space="preserve"> key</w:t>
+      </w:r>
+      <w:r>
+        <w:rPr>
+          <w:rFonts w:ascii="Times New Roman" w:hAnsi="Times New Roman" w:cs="Times New Roman"/>
+          <w:iCs/>
+          <w:sz w:val="24"/>
+          <w:szCs w:val="24"/>
+        </w:rPr>
+        <w:t>s</w:t>
+      </w:r>
+      <w:r>
+        <w:rPr>
+          <w:rFonts w:ascii="Times New Roman" w:hAnsi="Times New Roman" w:cs="Times New Roman"/>
+          <w:iCs/>
+          <w:sz w:val="24"/>
+          <w:szCs w:val="24"/>
+        </w:rPr>
+        <w:t xml:space="preserve"> and animations of locking and unlocking</w:t>
+      </w:r>
+      <w:r>
+        <w:rPr>
+          <w:rFonts w:ascii="Times New Roman" w:hAnsi="Times New Roman" w:cs="Times New Roman"/>
+          <w:iCs/>
+          <w:sz w:val="24"/>
+          <w:szCs w:val="24"/>
+        </w:rPr>
+        <w:t>.</w:t>
+      </w:r>
+      <w:r>
+        <w:rPr>
+          <w:rFonts w:ascii="Times New Roman" w:hAnsi="Times New Roman" w:cs="Times New Roman"/>
+          <w:iCs/>
+          <w:sz w:val="24"/>
+          <w:szCs w:val="24"/>
+        </w:rPr>
+        <w:t xml:space="preserve"> The application user can rotate the entire model using key functions. To unlock the lock, the user must first find the correct location and rotation of the correct key and set it accordingly.</w:t>
+      </w:r>
+      <w:r>
+        <w:rPr>
+          <w:rFonts w:ascii="Times New Roman" w:hAnsi="Times New Roman" w:cs="Times New Roman"/>
+          <w:iCs/>
+          <w:sz w:val="24"/>
+          <w:szCs w:val="24"/>
+          <w:lang w:val="en-US"/>
+        </w:rPr>
+        <w:t xml:space="preserve"> The pattern lock consists of </w:t>
+      </w:r>
+      <w:r>
+        <w:rPr>
+          <w:rFonts w:ascii="Times New Roman" w:hAnsi="Times New Roman" w:cs="Times New Roman"/>
+          <w:iCs/>
+          <w:sz w:val="24"/>
+          <w:szCs w:val="24"/>
+          <w:lang w:val="en-US"/>
+        </w:rPr>
+        <w:t>three cylinders, each with six patterns</w:t>
+      </w:r>
+      <w:r>
+        <w:rPr>
+          <w:rFonts w:ascii="Times New Roman" w:hAnsi="Times New Roman" w:cs="Times New Roman"/>
+          <w:iCs/>
+          <w:sz w:val="24"/>
+          <w:szCs w:val="24"/>
+          <w:lang w:val="en-US"/>
+        </w:rPr>
+        <w:t>.</w:t>
+      </w:r>
+      <w:r>
+        <w:rPr>
+          <w:rFonts w:ascii="Times New Roman" w:hAnsi="Times New Roman" w:cs="Times New Roman"/>
+          <w:iCs/>
+          <w:sz w:val="24"/>
+          <w:szCs w:val="24"/>
+          <w:lang w:val="en-US"/>
+        </w:rPr>
+        <w:t xml:space="preserve"> Upon selecting the right pattern through the cylinders, the pattern lock is unlocked.</w:t>
+      </w:r>
+      <w:r>
+        <w:rPr>
+          <w:rFonts w:ascii="Times New Roman" w:hAnsi="Times New Roman" w:cs="Times New Roman"/>
+          <w:iCs/>
+          <w:sz w:val="24"/>
+          <w:szCs w:val="24"/>
+          <w:lang w:val="en-US"/>
+        </w:rPr>
+        <w:t xml:space="preserve"> </w:t>
+      </w:r>
     </w:p>
     <w:p>
       <w:pPr>
-        <w:spacing w:line="360" w:lineRule="auto"/>
-        <w:jc w:val="both"/>
         <w:rPr>
           <w:rFonts w:ascii="Times New Roman" w:hAnsi="Times New Roman" w:cs="Times New Roman"/>
           <w:iCs/>
@@ -558,159 +850,36 @@
         <w:rPr>
           <w:rFonts w:ascii="Times New Roman" w:hAnsi="Times New Roman" w:cs="Times New Roman"/>
           <w:iCs/>
-        </w:rPr>
-        <w:t>Lock and Key</w:t>
-      </w:r>
-      <w:r>
-        <w:rPr>
-          <w:rFonts w:ascii="Times New Roman" w:hAnsi="Times New Roman" w:cs="Times New Roman"/>
-          <w:iCs/>
-        </w:rPr>
-        <w:t xml:space="preserve"> is a</w:t>
-      </w:r>
-      <w:r>
-        <w:rPr>
-          <w:rFonts w:ascii="Times New Roman" w:hAnsi="Times New Roman" w:cs="Times New Roman"/>
-          <w:iCs/>
-        </w:rPr>
-        <w:t>n interactive</w:t>
-      </w:r>
-      <w:r>
-        <w:rPr>
-          <w:rFonts w:ascii="Times New Roman" w:hAnsi="Times New Roman" w:cs="Times New Roman"/>
-          <w:iCs/>
-        </w:rPr>
-        <w:t xml:space="preserve"> 3D game demonstrating the different types of transforms once can perform for construction of 3D models and animations inside OpenGL.</w:t>
-      </w:r>
-      <w:r>
-        <w:rPr>
-          <w:rFonts w:ascii="Times New Roman" w:hAnsi="Times New Roman" w:cs="Times New Roman"/>
-          <w:iCs/>
-        </w:rPr>
-        <w:t xml:space="preserve"> </w:t>
-      </w:r>
-      <w:r>
-        <w:rPr>
-          <w:rFonts w:ascii="Times New Roman" w:hAnsi="Times New Roman" w:cs="Times New Roman"/>
-          <w:iCs/>
-        </w:rPr>
-        <w:t>Lock and Key</w:t>
-      </w:r>
-      <w:r>
-        <w:rPr>
-          <w:rFonts w:ascii="Times New Roman" w:hAnsi="Times New Roman" w:cs="Times New Roman"/>
-          <w:iCs/>
-        </w:rPr>
-        <w:t xml:space="preserve"> consists of </w:t>
-      </w:r>
-      <w:r>
-        <w:rPr>
-          <w:rFonts w:ascii="Times New Roman" w:hAnsi="Times New Roman" w:cs="Times New Roman"/>
-          <w:iCs/>
-        </w:rPr>
-        <w:t>two types of locks, a padlock and a pattern lock</w:t>
-      </w:r>
-      <w:r>
-        <w:rPr>
-          <w:rFonts w:ascii="Times New Roman" w:hAnsi="Times New Roman" w:cs="Times New Roman"/>
-          <w:iCs/>
-        </w:rPr>
-        <w:t xml:space="preserve">. </w:t>
-      </w:r>
-      <w:r>
-        <w:rPr>
-          <w:rFonts w:ascii="Times New Roman" w:hAnsi="Times New Roman" w:cs="Times New Roman"/>
-          <w:iCs/>
-        </w:rPr>
-        <w:t>The padlock consists of 3d models of lock and key and animations of locking and unlocking</w:t>
-      </w:r>
-      <w:r>
-        <w:rPr>
-          <w:rFonts w:ascii="Times New Roman" w:hAnsi="Times New Roman" w:cs="Times New Roman"/>
-          <w:iCs/>
-        </w:rPr>
-        <w:t>.</w:t>
-      </w:r>
-      <w:r>
-        <w:rPr>
-          <w:rFonts w:ascii="Times New Roman" w:hAnsi="Times New Roman" w:cs="Times New Roman"/>
-          <w:iCs/>
           <w:lang w:val="en-US"/>
         </w:rPr>
-        <w:t xml:space="preserve"> The pattern lock consists of </w:t>
-      </w:r>
-      <w:r>
-        <w:rPr>
-          <w:rFonts w:ascii="Times New Roman" w:hAnsi="Times New Roman" w:cs="Times New Roman"/>
-          <w:iCs/>
-          <w:lang w:val="en-US"/>
-        </w:rPr>
-        <w:t>three cylinders, each with six patterns</w:t>
-      </w:r>
-      <w:r>
-        <w:rPr>
-          <w:rFonts w:ascii="Times New Roman" w:hAnsi="Times New Roman" w:cs="Times New Roman"/>
-          <w:iCs/>
-          <w:lang w:val="en-US"/>
-        </w:rPr>
-        <w:t>.</w:t>
-      </w:r>
-      <w:r>
-        <w:rPr>
-          <w:rFonts w:ascii="Times New Roman" w:hAnsi="Times New Roman" w:cs="Times New Roman"/>
-          <w:iCs/>
-          <w:lang w:val="en-US"/>
-        </w:rPr>
-        <w:t xml:space="preserve"> Upon selecting the right pattern through the cylinders, the pattern lock is unlocked.</w:t>
+        <w:br w:type="page"/>
       </w:r>
     </w:p>
     <w:p>
       <w:pPr>
-        <w:rPr>
-          <w:rFonts w:ascii="Times New Roman" w:hAnsi="Times New Roman" w:cs="Times New Roman"/>
-          <w:iCs/>
-          <w:lang w:val="en-US"/>
-        </w:rPr>
-      </w:pPr>
-      <w:r>
-        <w:rPr>
-          <w:rFonts w:ascii="Times New Roman" w:hAnsi="Times New Roman" w:cs="Times New Roman"/>
-          <w:iCs/>
-          <w:lang w:val="en-US"/>
-        </w:rPr>
-        <w:br w:type="page"/>
+        <w:jc w:val="center"/>
+        <w:rPr>
+          <w:rFonts w:ascii="Times New Roman" w:hAnsi="Times New Roman" w:cs="Times New Roman"/>
+          <w:b/>
+          <w:sz w:val="32"/>
+        </w:rPr>
+      </w:pPr>
+      <w:r>
+        <w:rPr>
+          <w:rFonts w:ascii="Times New Roman" w:hAnsi="Times New Roman" w:cs="Times New Roman"/>
+          <w:b/>
+          <w:sz w:val="32"/>
+        </w:rPr>
+        <w:lastRenderedPageBreak/>
+        <w:t>TABLE OF CONTENTS</w:t>
       </w:r>
     </w:p>
     <w:p>
       <w:pPr>
-        <w:jc w:val="center"/>
-        <w:rPr>
-          <w:rFonts w:ascii="Times New Roman" w:hAnsi="Times New Roman" w:cs="Times New Roman"/>
-          <w:b/>
-          <w:sz w:val="32"/>
-        </w:rPr>
-      </w:pPr>
-      <w:r>
-        <w:rPr>
-          <w:rFonts w:ascii="Times New Roman" w:hAnsi="Times New Roman" w:cs="Times New Roman"/>
-          <w:b/>
-          <w:sz w:val="32"/>
-        </w:rPr>
-        <w:lastRenderedPageBreak/>
-        <w:t>TABLE OF CONTENTS</w:t>
-      </w:r>
-    </w:p>
-    <w:p>
-      <w:pPr>
         <w:jc w:val="both"/>
       </w:pPr>
       <w:r>
-        <w:t xml:space="preserve"> </w:t>
-      </w:r>
-      <w:bookmarkStart w:id="0" w:name="_GoBack"/>
-      <w:bookmarkEnd w:id="0"/>
-      <w:r>
-        <w:t xml:space="preserve"> </w:t>
+        <w:t xml:space="preserve">  </w:t>
       </w:r>
     </w:p>
     <w:tbl>
@@ -3281,15 +3450,9 @@
       </w:r>
     </w:p>
     <w:sectPr>
-      <w:footerReference w:type="default" r:id="rId7"/>
+      <w:footerReference w:type="default" r:id="rId8"/>
       <w:pgSz w:w="11906" w:h="16838"/>
       <w:pgMar w:top="1440" w:right="1440" w:bottom="1440" w:left="1440" w:header="708" w:footer="708" w:gutter="0"/>
-      <w:pgBorders w:offsetFrom="page">
-        <w:top w:val="thinThickSmallGap" w:sz="24" w:space="24" w:color="auto"/>
-        <w:left w:val="thinThickSmallGap" w:sz="24" w:space="24" w:color="auto"/>
-        <w:bottom w:val="thickThinSmallGap" w:sz="24" w:space="24" w:color="auto"/>
-        <w:right w:val="thickThinSmallGap" w:sz="24" w:space="24" w:color="auto"/>
-      </w:pgBorders>
       <w:pgNumType w:fmt="lowerRoman"/>
       <w:cols w:space="708"/>
       <w:docGrid w:linePitch="360"/>
@@ -4277,4 +4440,16 @@
     </a:ext>
   </a:extLst>
 </a:theme>
+</file>
+
+<file path=customXml/item1.xml><?xml version="1.0" encoding="utf-8"?>
+<b:Sources xmlns:b="http://schemas.openxmlformats.org/officeDocument/2006/bibliography" xmlns="http://schemas.openxmlformats.org/officeDocument/2006/bibliography" SelectedStyle="\APASixthEditionOfficeOnline.xsl" StyleName="APA" Version="6"/>
+</file>
+
+<file path=customXml/itemProps1.xml><?xml version="1.0" encoding="utf-8"?>
+<ds:datastoreItem xmlns:ds="http://schemas.openxmlformats.org/officeDocument/2006/customXml" ds:itemID="{3E4C1B62-B502-4E37-921E-70B9A9D94177}">
+  <ds:schemaRefs>
+    <ds:schemaRef ds:uri="http://schemas.openxmlformats.org/officeDocument/2006/bibliography"/>
+  </ds:schemaRefs>
+</ds:datastoreItem>
 </file>
</xml_diff>